<commit_message>
edit TR system context and some key elements
</commit_message>
<xml_diff>
--- a/input documents/CRS/PO_SAG_CRS_ML_TR.docx
+++ b/input documents/CRS/PO_SAG_CRS_ML_TR.docx
@@ -839,7 +839,7 @@
               <w:t>V1.</w:t>
             </w:r>
             <w:r>
-              <w:t>1</w:t>
+              <w:t>2</w:t>
             </w:r>
           </w:p>
         </w:tc>
@@ -992,7 +992,7 @@
               <w:t>1</w:t>
             </w:r>
             <w:r>
-              <w:t>3</w:t>
+              <w:t>4</w:t>
             </w:r>
             <w:r>
               <w:rPr>
@@ -1828,6 +1828,171 @@
                 <w:color w:val="000000"/>
               </w:rPr>
               <w:t>Requirements</w:t>
+            </w:r>
+            <w:r>
+              <w:t>.</w:t>
+            </w:r>
+          </w:p>
+        </w:tc>
+      </w:tr>
+      <w:tr>
+        <w:trPr>
+          <w:trHeight w:val="1710"/>
+        </w:trPr>
+        <w:tc>
+          <w:tcPr>
+            <w:tcW w:w="1320" w:type="dxa"/>
+          </w:tcPr>
+          <w:p>
+            <w:pPr>
+              <w:pBdr>
+                <w:top w:val="nil"/>
+                <w:left w:val="nil"/>
+                <w:bottom w:val="nil"/>
+                <w:right w:val="nil"/>
+                <w:between w:val="nil"/>
+              </w:pBdr>
+              <w:spacing w:before="98"/>
+              <w:ind w:left="221" w:right="221"/>
+              <w:jc w:val="center"/>
+              <w:rPr>
+                <w:color w:val="000000"/>
+              </w:rPr>
+            </w:pPr>
+            <w:r>
+              <w:rPr>
+                <w:color w:val="000000"/>
+              </w:rPr>
+              <w:t>1.2</w:t>
+            </w:r>
+          </w:p>
+        </w:tc>
+        <w:tc>
+          <w:tcPr>
+            <w:tcW w:w="2100" w:type="dxa"/>
+          </w:tcPr>
+          <w:p>
+            <w:pPr>
+              <w:pBdr>
+                <w:top w:val="nil"/>
+                <w:left w:val="nil"/>
+                <w:bottom w:val="nil"/>
+                <w:right w:val="nil"/>
+                <w:between w:val="nil"/>
+              </w:pBdr>
+              <w:spacing w:before="98"/>
+              <w:ind w:left="680"/>
+            </w:pPr>
+            <w:r>
+              <w:t>AES</w:t>
+            </w:r>
+          </w:p>
+        </w:tc>
+        <w:tc>
+          <w:tcPr>
+            <w:tcW w:w="2220" w:type="dxa"/>
+          </w:tcPr>
+          <w:p>
+            <w:pPr>
+              <w:pBdr>
+                <w:top w:val="nil"/>
+                <w:left w:val="nil"/>
+                <w:bottom w:val="nil"/>
+                <w:right w:val="nil"/>
+                <w:between w:val="nil"/>
+              </w:pBdr>
+              <w:spacing w:before="98"/>
+              <w:ind w:left="519" w:right="504"/>
+              <w:jc w:val="center"/>
+              <w:rPr>
+                <w:color w:val="000000"/>
+              </w:rPr>
+            </w:pPr>
+            <w:r>
+              <w:rPr>
+                <w:color w:val="000000"/>
+              </w:rPr>
+              <w:t>[</w:t>
+            </w:r>
+            <w:r>
+              <w:t>8-1</w:t>
+            </w:r>
+            <w:r>
+              <w:t>4</w:t>
+            </w:r>
+            <w:r>
+              <w:rPr>
+                <w:color w:val="000000"/>
+              </w:rPr>
+              <w:t>-2022]</w:t>
+            </w:r>
+          </w:p>
+        </w:tc>
+        <w:tc>
+          <w:tcPr>
+            <w:tcW w:w="3720" w:type="dxa"/>
+          </w:tcPr>
+          <w:p>
+            <w:pPr>
+              <w:pStyle w:val="ListParagraph"/>
+              <w:numPr>
+                <w:ilvl w:val="0"/>
+                <w:numId w:val="6"/>
+              </w:numPr>
+              <w:pBdr>
+                <w:top w:val="nil"/>
+                <w:left w:val="nil"/>
+                <w:bottom w:val="nil"/>
+                <w:right w:val="nil"/>
+                <w:between w:val="nil"/>
+              </w:pBdr>
+              <w:tabs>
+                <w:tab w:val="left" w:pos="1509"/>
+                <w:tab w:val="left" w:pos="1510"/>
+              </w:tabs>
+              <w:spacing w:before="98"/>
+              <w:rPr>
+                <w:color w:val="000000"/>
+              </w:rPr>
+            </w:pPr>
+            <w:r>
+              <w:rPr>
+                <w:color w:val="000000"/>
+              </w:rPr>
+              <w:t>Edit System Context</w:t>
+            </w:r>
+          </w:p>
+          <w:p>
+            <w:pPr>
+              <w:pStyle w:val="ListParagraph"/>
+              <w:numPr>
+                <w:ilvl w:val="0"/>
+                <w:numId w:val="6"/>
+              </w:numPr>
+              <w:pBdr>
+                <w:top w:val="nil"/>
+                <w:left w:val="nil"/>
+                <w:bottom w:val="nil"/>
+                <w:right w:val="nil"/>
+                <w:between w:val="nil"/>
+              </w:pBdr>
+              <w:tabs>
+                <w:tab w:val="left" w:pos="1509"/>
+                <w:tab w:val="left" w:pos="1510"/>
+              </w:tabs>
+              <w:spacing w:before="98"/>
+              <w:rPr>
+                <w:color w:val="000000"/>
+              </w:rPr>
+            </w:pPr>
+            <w:r>
+              <w:rPr>
+                <w:color w:val="000000"/>
+              </w:rPr>
+              <w:t xml:space="preserve">Edit some </w:t>
+            </w:r>
+            <w:r>
+              <w:t>Key Elements</w:t>
             </w:r>
             <w:r>
               <w:t>.</w:t>
@@ -1904,6 +2069,7 @@
                 <w:color w:val="000000"/>
               </w:rPr>
             </w:pPr>
+            <w:proofErr w:type="spellStart"/>
             <w:r>
               <w:rPr>
                 <w:rFonts w:ascii="Arial" w:eastAsia="Arial" w:hAnsi="Arial" w:cs="Arial"/>
@@ -1912,6 +2078,7 @@
               </w:rPr>
               <w:t>Ref.number</w:t>
             </w:r>
+            <w:proofErr w:type="spellEnd"/>
           </w:p>
         </w:tc>
         <w:tc>
@@ -1937,6 +2104,7 @@
                 <w:color w:val="000000"/>
               </w:rPr>
             </w:pPr>
+            <w:proofErr w:type="spellStart"/>
             <w:r>
               <w:rPr>
                 <w:rFonts w:ascii="Arial" w:eastAsia="Arial" w:hAnsi="Arial" w:cs="Arial"/>
@@ -1945,6 +2113,7 @@
               </w:rPr>
               <w:t>Doc.Name</w:t>
             </w:r>
+            <w:proofErr w:type="spellEnd"/>
           </w:p>
         </w:tc>
         <w:tc>
@@ -2493,10 +2662,10 @@
           <w:noProof/>
         </w:rPr>
         <w:drawing>
-          <wp:inline distT="0" distB="0" distL="0" distR="0" wp14:anchorId="430D1E6B" wp14:editId="3734D0C7">
-            <wp:extent cx="5495925" cy="2714625"/>
-            <wp:effectExtent l="0" t="0" r="9525" b="9525"/>
-            <wp:docPr id="3" name="Picture 3"/>
+          <wp:inline distT="0" distB="0" distL="0" distR="0" wp14:anchorId="3A46BD26" wp14:editId="46D33817">
+            <wp:extent cx="5648325" cy="2990850"/>
+            <wp:effectExtent l="0" t="0" r="9525" b="0"/>
+            <wp:docPr id="1" name="Picture 1" descr="Diagram&#10;&#10;Description automatically generated"/>
             <wp:cNvGraphicFramePr>
               <a:graphicFrameLocks xmlns:a="http://schemas.openxmlformats.org/drawingml/2006/main" noChangeAspect="1"/>
             </wp:cNvGraphicFramePr>
@@ -2504,36 +2673,23 @@
               <a:graphicData uri="http://schemas.openxmlformats.org/drawingml/2006/picture">
                 <pic:pic xmlns:pic="http://schemas.openxmlformats.org/drawingml/2006/picture">
                   <pic:nvPicPr>
-                    <pic:cNvPr id="0" name="Picture 1"/>
-                    <pic:cNvPicPr>
-                      <a:picLocks noChangeAspect="1" noChangeArrowheads="1"/>
-                    </pic:cNvPicPr>
+                    <pic:cNvPr id="1" name="Picture 1" descr="Diagram&#10;&#10;Description automatically generated"/>
+                    <pic:cNvPicPr/>
                   </pic:nvPicPr>
                   <pic:blipFill>
-                    <a:blip r:embed="rId12">
-                      <a:extLst>
-                        <a:ext uri="{28A0092B-C50C-407E-A947-70E740481C1C}">
-                          <a14:useLocalDpi xmlns:a14="http://schemas.microsoft.com/office/drawing/2010/main" val="0"/>
-                        </a:ext>
-                      </a:extLst>
-                    </a:blip>
-                    <a:srcRect/>
+                    <a:blip r:embed="rId12"/>
                     <a:stretch>
                       <a:fillRect/>
                     </a:stretch>
                   </pic:blipFill>
-                  <pic:spPr bwMode="auto">
+                  <pic:spPr>
                     <a:xfrm>
                       <a:off x="0" y="0"/>
-                      <a:ext cx="5495925" cy="2714625"/>
+                      <a:ext cx="5648325" cy="2990850"/>
                     </a:xfrm>
                     <a:prstGeom prst="rect">
                       <a:avLst/>
                     </a:prstGeom>
-                    <a:noFill/>
-                    <a:ln>
-                      <a:noFill/>
-                    </a:ln>
                   </pic:spPr>
                 </pic:pic>
               </a:graphicData>
@@ -2551,7 +2707,7 @@
         <mc:AlternateContent>
           <mc:Choice Requires="wpi">
             <w:drawing>
-              <wp:anchor distT="0" distB="0" distL="114300" distR="114300" simplePos="0" relativeHeight="251670528" behindDoc="0" locked="0" layoutInCell="1" allowOverlap="1" wp14:anchorId="0B69EC06" wp14:editId="4D40D62B">
+              <wp:anchor distT="0" distB="0" distL="114300" distR="114300" simplePos="0" relativeHeight="251670528" behindDoc="0" locked="0" layoutInCell="1" allowOverlap="1" wp14:anchorId="0B69EC06" wp14:editId="3381C27F">
                 <wp:simplePos x="0" y="0"/>
                 <wp:positionH relativeFrom="column">
                   <wp:posOffset>-920533</wp:posOffset>
@@ -2582,7 +2738,7 @@
           </mc:Choice>
           <mc:Fallback>
             <w:pict>
-              <v:shapetype w14:anchorId="18C492A7" id="_x0000_t75" coordsize="21600,21600" o:spt="75" o:preferrelative="t" path="m@4@5l@4@11@9@11@9@5xe" filled="f" stroked="f">
+              <v:shapetype w14:anchorId="0466105A" id="_x0000_t75" coordsize="21600,21600" o:spt="75" o:preferrelative="t" path="m@4@5l@4@11@9@11@9@5xe" filled="f" stroked="f">
                 <v:stroke joinstyle="miter"/>
                 <v:formulas>
                   <v:f eqn="if lineDrawn pixelLineWidth 0"/>
@@ -2624,6 +2780,9 @@
         <w:pStyle w:val="Heading2"/>
         <w:spacing w:before="228" w:after="45"/>
         <w:ind w:firstLine="820"/>
+        <w:rPr>
+          <w:color w:val="3C78D8"/>
+        </w:rPr>
       </w:pPr>
       <w:r>
         <w:rPr>
@@ -2651,8 +2810,8 @@
       <w:tblGrid>
         <w:gridCol w:w="1585"/>
         <w:gridCol w:w="3725"/>
-        <w:gridCol w:w="1045"/>
-        <w:gridCol w:w="3150"/>
+        <w:gridCol w:w="1260"/>
+        <w:gridCol w:w="2935"/>
       </w:tblGrid>
       <w:tr>
         <w:trPr>
@@ -2758,13 +2917,19 @@
               <w:rPr>
                 <w:color w:val="000000"/>
               </w:rPr>
-              <w:t>-V1.0</w:t>
-            </w:r>
-          </w:p>
-        </w:tc>
-        <w:tc>
-          <w:tcPr>
-            <w:tcW w:w="1045" w:type="dxa"/>
+              <w:t>-V1.</w:t>
+            </w:r>
+            <w:r>
+              <w:rPr>
+                <w:color w:val="000000"/>
+              </w:rPr>
+              <w:t>2</w:t>
+            </w:r>
+          </w:p>
+        </w:tc>
+        <w:tc>
+          <w:tcPr>
+            <w:tcW w:w="1260" w:type="dxa"/>
             <w:tcBorders>
               <w:left w:val="single" w:sz="12" w:space="0" w:color="000000"/>
               <w:right w:val="single" w:sz="12" w:space="0" w:color="000000"/>
@@ -2800,7 +2965,7 @@
         </w:tc>
         <w:tc>
           <w:tcPr>
-            <w:tcW w:w="3150" w:type="dxa"/>
+            <w:tcW w:w="2935" w:type="dxa"/>
             <w:tcBorders>
               <w:top w:val="single" w:sz="12" w:space="0" w:color="000000"/>
               <w:left w:val="single" w:sz="12" w:space="0" w:color="000000"/>
@@ -2884,7 +3049,6 @@
               <w:spacing w:before="101"/>
               <w:ind w:left="89"/>
               <w:rPr>
-                <w:color w:val="000000"/>
                 <w:sz w:val="24"/>
                 <w:szCs w:val="24"/>
               </w:rPr>
@@ -2894,26 +3058,771 @@
                 <w:sz w:val="24"/>
                 <w:szCs w:val="24"/>
               </w:rPr>
-              <w:t xml:space="preserve">The </w:t>
+              <w:t>The</w:t>
             </w:r>
             <w:r>
               <w:rPr>
                 <w:sz w:val="24"/>
                 <w:szCs w:val="24"/>
               </w:rPr>
-              <w:t xml:space="preserve">Text Recognition </w:t>
+              <w:t xml:space="preserve"> input image</w:t>
             </w:r>
             <w:r>
               <w:rPr>
                 <w:sz w:val="24"/>
                 <w:szCs w:val="24"/>
               </w:rPr>
-              <w:t>model shall edit the dimensions of each image.</w:t>
+              <w:t xml:space="preserve"> shall be converted</w:t>
+            </w:r>
+            <w:r>
+              <w:rPr>
+                <w:sz w:val="24"/>
+                <w:szCs w:val="24"/>
+              </w:rPr>
+              <w:t xml:space="preserve"> into a gray-scale </w:t>
+            </w:r>
+            <w:r>
+              <w:rPr>
+                <w:sz w:val="24"/>
+                <w:szCs w:val="24"/>
+              </w:rPr>
+              <w:t>image.</w:t>
             </w:r>
           </w:p>
         </w:tc>
       </w:tr>
     </w:tbl>
+    <w:p>
+      <w:pPr>
+        <w:pBdr>
+          <w:top w:val="nil"/>
+          <w:left w:val="nil"/>
+          <w:bottom w:val="nil"/>
+          <w:right w:val="nil"/>
+          <w:between w:val="nil"/>
+        </w:pBdr>
+        <w:rPr>
+          <w:sz w:val="20"/>
+          <w:szCs w:val="20"/>
+        </w:rPr>
+      </w:pPr>
+    </w:p>
+    <w:tbl>
+      <w:tblPr>
+        <w:tblW w:w="9505" w:type="dxa"/>
+        <w:tblInd w:w="705" w:type="dxa"/>
+        <w:tblBorders>
+          <w:top w:val="single" w:sz="18" w:space="0" w:color="000000"/>
+          <w:left w:val="single" w:sz="18" w:space="0" w:color="000000"/>
+          <w:bottom w:val="single" w:sz="18" w:space="0" w:color="000000"/>
+          <w:right w:val="single" w:sz="18" w:space="0" w:color="000000"/>
+          <w:insideH w:val="single" w:sz="18" w:space="0" w:color="000000"/>
+          <w:insideV w:val="single" w:sz="18" w:space="0" w:color="000000"/>
+        </w:tblBorders>
+        <w:tblLayout w:type="fixed"/>
+        <w:tblLook w:val="0000" w:firstRow="0" w:lastRow="0" w:firstColumn="0" w:lastColumn="0" w:noHBand="0" w:noVBand="0"/>
+      </w:tblPr>
+      <w:tblGrid>
+        <w:gridCol w:w="1585"/>
+        <w:gridCol w:w="3725"/>
+        <w:gridCol w:w="1260"/>
+        <w:gridCol w:w="2935"/>
+      </w:tblGrid>
+      <w:tr>
+        <w:trPr>
+          <w:trHeight w:val="504"/>
+        </w:trPr>
+        <w:tc>
+          <w:tcPr>
+            <w:tcW w:w="1585" w:type="dxa"/>
+            <w:tcBorders>
+              <w:left w:val="single" w:sz="12" w:space="0" w:color="000000"/>
+              <w:right w:val="single" w:sz="12" w:space="0" w:color="000000"/>
+            </w:tcBorders>
+            <w:shd w:val="clear" w:color="auto" w:fill="A3C2F4"/>
+          </w:tcPr>
+          <w:p>
+            <w:pPr>
+              <w:pBdr>
+                <w:top w:val="nil"/>
+                <w:left w:val="nil"/>
+                <w:bottom w:val="nil"/>
+                <w:right w:val="nil"/>
+                <w:between w:val="nil"/>
+              </w:pBdr>
+              <w:spacing w:before="96"/>
+              <w:ind w:left="73" w:right="73"/>
+              <w:jc w:val="center"/>
+              <w:rPr>
+                <w:rFonts w:ascii="Arial" w:eastAsia="Arial" w:hAnsi="Arial" w:cs="Arial"/>
+                <w:b/>
+                <w:color w:val="000000"/>
+              </w:rPr>
+            </w:pPr>
+            <w:r>
+              <w:rPr>
+                <w:rFonts w:ascii="Arial" w:eastAsia="Arial" w:hAnsi="Arial" w:cs="Arial"/>
+                <w:b/>
+                <w:color w:val="000000"/>
+              </w:rPr>
+              <w:t>Req_ID</w:t>
+            </w:r>
+          </w:p>
+        </w:tc>
+        <w:tc>
+          <w:tcPr>
+            <w:tcW w:w="3725" w:type="dxa"/>
+            <w:tcBorders>
+              <w:top w:val="single" w:sz="12" w:space="0" w:color="000000"/>
+              <w:left w:val="single" w:sz="12" w:space="0" w:color="000000"/>
+              <w:right w:val="single" w:sz="12" w:space="0" w:color="000000"/>
+            </w:tcBorders>
+          </w:tcPr>
+          <w:p>
+            <w:pPr>
+              <w:pBdr>
+                <w:top w:val="nil"/>
+                <w:left w:val="nil"/>
+                <w:bottom w:val="nil"/>
+                <w:right w:val="nil"/>
+                <w:between w:val="nil"/>
+              </w:pBdr>
+              <w:spacing w:before="96"/>
+              <w:rPr>
+                <w:color w:val="000000"/>
+              </w:rPr>
+            </w:pPr>
+            <w:r>
+              <w:rPr>
+                <w:color w:val="000000"/>
+              </w:rPr>
+              <w:t>Req_PO_</w:t>
+            </w:r>
+            <w:r>
+              <w:t>SAG</w:t>
+            </w:r>
+            <w:r>
+              <w:rPr>
+                <w:color w:val="000000"/>
+              </w:rPr>
+              <w:t>_CRS_ML_TR_</w:t>
+            </w:r>
+            <w:r>
+              <w:rPr>
+                <w:rFonts w:ascii="Arial" w:eastAsia="Arial" w:hAnsi="Arial" w:cs="Arial"/>
+                <w:b/>
+                <w:i/>
+                <w:color w:val="0A5394"/>
+              </w:rPr>
+              <w:t>00</w:t>
+            </w:r>
+            <w:r>
+              <w:rPr>
+                <w:rFonts w:ascii="Arial" w:eastAsia="Arial" w:hAnsi="Arial" w:cs="Arial"/>
+                <w:b/>
+                <w:i/>
+                <w:color w:val="0A5394"/>
+              </w:rPr>
+              <w:t>2</w:t>
+            </w:r>
+            <w:r>
+              <w:rPr>
+                <w:color w:val="000000"/>
+              </w:rPr>
+              <w:t>-V1.</w:t>
+            </w:r>
+            <w:r>
+              <w:rPr>
+                <w:color w:val="000000"/>
+              </w:rPr>
+              <w:t>2</w:t>
+            </w:r>
+          </w:p>
+        </w:tc>
+        <w:tc>
+          <w:tcPr>
+            <w:tcW w:w="1260" w:type="dxa"/>
+            <w:tcBorders>
+              <w:left w:val="single" w:sz="12" w:space="0" w:color="000000"/>
+              <w:right w:val="single" w:sz="12" w:space="0" w:color="000000"/>
+            </w:tcBorders>
+            <w:shd w:val="clear" w:color="auto" w:fill="A3C2F4"/>
+          </w:tcPr>
+          <w:p>
+            <w:pPr>
+              <w:pBdr>
+                <w:top w:val="nil"/>
+                <w:left w:val="nil"/>
+                <w:bottom w:val="nil"/>
+                <w:right w:val="nil"/>
+                <w:between w:val="nil"/>
+              </w:pBdr>
+              <w:spacing w:before="96"/>
+              <w:ind w:left="204"/>
+              <w:rPr>
+                <w:rFonts w:ascii="Arial" w:eastAsia="Arial" w:hAnsi="Arial" w:cs="Arial"/>
+                <w:b/>
+                <w:color w:val="000000"/>
+              </w:rPr>
+            </w:pPr>
+            <w:r>
+              <w:rPr>
+                <w:rFonts w:ascii="Arial" w:eastAsia="Arial" w:hAnsi="Arial" w:cs="Arial"/>
+                <w:b/>
+                <w:color w:val="000000"/>
+              </w:rPr>
+              <w:t>Covers</w:t>
+            </w:r>
+          </w:p>
+        </w:tc>
+        <w:tc>
+          <w:tcPr>
+            <w:tcW w:w="2935" w:type="dxa"/>
+            <w:tcBorders>
+              <w:top w:val="single" w:sz="12" w:space="0" w:color="000000"/>
+              <w:left w:val="single" w:sz="12" w:space="0" w:color="000000"/>
+              <w:right w:val="single" w:sz="12" w:space="0" w:color="000000"/>
+            </w:tcBorders>
+          </w:tcPr>
+          <w:p>
+            <w:pPr>
+              <w:jc w:val="center"/>
+              <w:rPr>
+                <w:color w:val="000000"/>
+              </w:rPr>
+            </w:pPr>
+            <w:r>
+              <w:t>PO_SAG_CR_ML_004-V1.1</w:t>
+            </w:r>
+          </w:p>
+        </w:tc>
+      </w:tr>
+      <w:tr>
+        <w:trPr>
+          <w:trHeight w:val="452"/>
+        </w:trPr>
+        <w:tc>
+          <w:tcPr>
+            <w:tcW w:w="1585" w:type="dxa"/>
+            <w:tcBorders>
+              <w:left w:val="single" w:sz="12" w:space="0" w:color="000000"/>
+              <w:bottom w:val="single" w:sz="12" w:space="0" w:color="000000"/>
+              <w:right w:val="single" w:sz="12" w:space="0" w:color="000000"/>
+            </w:tcBorders>
+            <w:shd w:val="clear" w:color="auto" w:fill="A3C2F4"/>
+          </w:tcPr>
+          <w:p>
+            <w:pPr>
+              <w:pBdr>
+                <w:top w:val="nil"/>
+                <w:left w:val="nil"/>
+                <w:bottom w:val="nil"/>
+                <w:right w:val="nil"/>
+                <w:between w:val="nil"/>
+              </w:pBdr>
+              <w:spacing w:before="101"/>
+              <w:ind w:left="73" w:right="73"/>
+              <w:jc w:val="center"/>
+              <w:rPr>
+                <w:rFonts w:ascii="Arial" w:eastAsia="Arial" w:hAnsi="Arial" w:cs="Arial"/>
+                <w:b/>
+                <w:color w:val="000000"/>
+              </w:rPr>
+            </w:pPr>
+            <w:r>
+              <w:rPr>
+                <w:rFonts w:ascii="Arial" w:eastAsia="Arial" w:hAnsi="Arial" w:cs="Arial"/>
+                <w:b/>
+                <w:color w:val="000000"/>
+              </w:rPr>
+              <w:t>Description</w:t>
+            </w:r>
+          </w:p>
+        </w:tc>
+        <w:tc>
+          <w:tcPr>
+            <w:tcW w:w="7920" w:type="dxa"/>
+            <w:gridSpan w:val="3"/>
+            <w:tcBorders>
+              <w:left w:val="single" w:sz="12" w:space="0" w:color="000000"/>
+              <w:bottom w:val="single" w:sz="12" w:space="0" w:color="000000"/>
+              <w:right w:val="single" w:sz="12" w:space="0" w:color="000000"/>
+            </w:tcBorders>
+          </w:tcPr>
+          <w:p>
+            <w:pPr>
+              <w:pBdr>
+                <w:top w:val="nil"/>
+                <w:left w:val="nil"/>
+                <w:bottom w:val="nil"/>
+                <w:right w:val="nil"/>
+                <w:between w:val="nil"/>
+              </w:pBdr>
+              <w:spacing w:before="101"/>
+              <w:ind w:left="89"/>
+              <w:rPr>
+                <w:color w:val="000000"/>
+                <w:sz w:val="24"/>
+                <w:szCs w:val="24"/>
+              </w:rPr>
+            </w:pPr>
+            <w:r>
+              <w:rPr>
+                <w:sz w:val="24"/>
+                <w:szCs w:val="24"/>
+              </w:rPr>
+              <w:t>A</w:t>
+            </w:r>
+            <w:r>
+              <w:rPr>
+                <w:sz w:val="24"/>
+                <w:szCs w:val="24"/>
+              </w:rPr>
+              <w:t xml:space="preserve"> </w:t>
+            </w:r>
+            <w:r>
+              <w:rPr>
+                <w:sz w:val="24"/>
+                <w:szCs w:val="24"/>
+              </w:rPr>
+              <w:t>resize</w:t>
+            </w:r>
+            <w:r>
+              <w:rPr>
+                <w:sz w:val="24"/>
+                <w:szCs w:val="24"/>
+              </w:rPr>
+              <w:t xml:space="preserve"> </w:t>
+            </w:r>
+            <w:r>
+              <w:rPr>
+                <w:sz w:val="24"/>
+                <w:szCs w:val="24"/>
+              </w:rPr>
+              <w:t>algorithm</w:t>
+            </w:r>
+            <w:r>
+              <w:rPr>
+                <w:sz w:val="24"/>
+                <w:szCs w:val="24"/>
+              </w:rPr>
+              <w:t xml:space="preserve"> shall resize</w:t>
+            </w:r>
+            <w:r>
+              <w:rPr>
+                <w:sz w:val="24"/>
+                <w:szCs w:val="24"/>
+              </w:rPr>
+              <w:t xml:space="preserve"> each image </w:t>
+            </w:r>
+            <w:r>
+              <w:rPr>
+                <w:sz w:val="24"/>
+                <w:szCs w:val="24"/>
+              </w:rPr>
+              <w:t xml:space="preserve">and expand </w:t>
+            </w:r>
+            <w:proofErr w:type="gramStart"/>
+            <w:r>
+              <w:rPr>
+                <w:sz w:val="24"/>
+                <w:szCs w:val="24"/>
+              </w:rPr>
+              <w:t>it’s</w:t>
+            </w:r>
+            <w:proofErr w:type="gramEnd"/>
+            <w:r>
+              <w:rPr>
+                <w:sz w:val="24"/>
+                <w:szCs w:val="24"/>
+              </w:rPr>
+              <w:t xml:space="preserve"> </w:t>
+            </w:r>
+            <w:r>
+              <w:rPr>
+                <w:sz w:val="24"/>
+                <w:szCs w:val="24"/>
+              </w:rPr>
+              <w:t>dimension to make it compatible with the input shape of architecture</w:t>
+            </w:r>
+            <w:r>
+              <w:rPr>
+                <w:sz w:val="24"/>
+                <w:szCs w:val="24"/>
+              </w:rPr>
+              <w:t xml:space="preserve"> .</w:t>
+            </w:r>
+          </w:p>
+        </w:tc>
+      </w:tr>
+    </w:tbl>
+    <w:p>
+      <w:pPr>
+        <w:pStyle w:val="Heading2"/>
+        <w:spacing w:before="228" w:after="45"/>
+        <w:ind w:left="0"/>
+      </w:pPr>
+    </w:p>
+    <w:tbl>
+      <w:tblPr>
+        <w:tblW w:w="9510" w:type="dxa"/>
+        <w:tblInd w:w="705" w:type="dxa"/>
+        <w:tblBorders>
+          <w:top w:val="single" w:sz="18" w:space="0" w:color="000000"/>
+          <w:left w:val="single" w:sz="18" w:space="0" w:color="000000"/>
+          <w:bottom w:val="single" w:sz="18" w:space="0" w:color="000000"/>
+          <w:right w:val="single" w:sz="18" w:space="0" w:color="000000"/>
+          <w:insideH w:val="single" w:sz="18" w:space="0" w:color="000000"/>
+          <w:insideV w:val="single" w:sz="18" w:space="0" w:color="000000"/>
+        </w:tblBorders>
+        <w:tblLayout w:type="fixed"/>
+        <w:tblLook w:val="04A0" w:firstRow="1" w:lastRow="0" w:firstColumn="1" w:lastColumn="0" w:noHBand="0" w:noVBand="1"/>
+      </w:tblPr>
+      <w:tblGrid>
+        <w:gridCol w:w="1585"/>
+        <w:gridCol w:w="3727"/>
+        <w:gridCol w:w="1258"/>
+        <w:gridCol w:w="2940"/>
+      </w:tblGrid>
+      <w:tr>
+        <w:trPr>
+          <w:trHeight w:val="504"/>
+        </w:trPr>
+        <w:tc>
+          <w:tcPr>
+            <w:tcW w:w="1585" w:type="dxa"/>
+            <w:tcBorders>
+              <w:top w:val="single" w:sz="18" w:space="0" w:color="000000"/>
+              <w:left w:val="single" w:sz="12" w:space="0" w:color="000000"/>
+              <w:bottom w:val="single" w:sz="18" w:space="0" w:color="000000"/>
+              <w:right w:val="single" w:sz="12" w:space="0" w:color="000000"/>
+            </w:tcBorders>
+            <w:shd w:val="clear" w:color="auto" w:fill="A3C2F4"/>
+            <w:hideMark/>
+          </w:tcPr>
+          <w:p>
+            <w:pPr>
+              <w:spacing w:before="96"/>
+              <w:ind w:left="73" w:right="73"/>
+              <w:jc w:val="center"/>
+              <w:rPr>
+                <w:rFonts w:ascii="Arial" w:eastAsia="Arial" w:hAnsi="Arial" w:cs="Arial"/>
+                <w:b/>
+                <w:color w:val="000000"/>
+              </w:rPr>
+            </w:pPr>
+            <w:r>
+              <w:rPr>
+                <w:rFonts w:ascii="Arial" w:eastAsia="Arial" w:hAnsi="Arial" w:cs="Arial"/>
+                <w:b/>
+                <w:color w:val="000000"/>
+              </w:rPr>
+              <w:t>Req_ID</w:t>
+            </w:r>
+          </w:p>
+        </w:tc>
+        <w:tc>
+          <w:tcPr>
+            <w:tcW w:w="3727" w:type="dxa"/>
+            <w:tcBorders>
+              <w:top w:val="single" w:sz="12" w:space="0" w:color="000000"/>
+              <w:left w:val="single" w:sz="12" w:space="0" w:color="000000"/>
+              <w:bottom w:val="single" w:sz="18" w:space="0" w:color="000000"/>
+              <w:right w:val="single" w:sz="12" w:space="0" w:color="000000"/>
+            </w:tcBorders>
+            <w:hideMark/>
+          </w:tcPr>
+          <w:p>
+            <w:pPr>
+              <w:spacing w:before="96"/>
+              <w:rPr>
+                <w:color w:val="000000"/>
+              </w:rPr>
+            </w:pPr>
+            <w:r>
+              <w:rPr>
+                <w:color w:val="000000"/>
+              </w:rPr>
+              <w:t>Req_PO_</w:t>
+            </w:r>
+            <w:r>
+              <w:t>SAG</w:t>
+            </w:r>
+            <w:r>
+              <w:rPr>
+                <w:color w:val="000000"/>
+              </w:rPr>
+              <w:t>_CRS_ML_TR_</w:t>
+            </w:r>
+            <w:r>
+              <w:rPr>
+                <w:rFonts w:ascii="Arial" w:eastAsia="Arial" w:hAnsi="Arial" w:cs="Arial"/>
+                <w:b/>
+                <w:i/>
+                <w:color w:val="0A5394"/>
+              </w:rPr>
+              <w:t>00</w:t>
+            </w:r>
+            <w:r>
+              <w:rPr>
+                <w:rFonts w:ascii="Arial" w:eastAsia="Arial" w:hAnsi="Arial" w:cs="Arial"/>
+                <w:b/>
+                <w:i/>
+                <w:color w:val="0A5394"/>
+              </w:rPr>
+              <w:t>3</w:t>
+            </w:r>
+            <w:r>
+              <w:rPr>
+                <w:color w:val="000000"/>
+              </w:rPr>
+              <w:t>-V1.</w:t>
+            </w:r>
+            <w:r>
+              <w:rPr>
+                <w:color w:val="000000"/>
+              </w:rPr>
+              <w:t>2</w:t>
+            </w:r>
+          </w:p>
+        </w:tc>
+        <w:tc>
+          <w:tcPr>
+            <w:tcW w:w="1258" w:type="dxa"/>
+            <w:tcBorders>
+              <w:top w:val="single" w:sz="18" w:space="0" w:color="000000"/>
+              <w:left w:val="single" w:sz="12" w:space="0" w:color="000000"/>
+              <w:bottom w:val="single" w:sz="18" w:space="0" w:color="000000"/>
+              <w:right w:val="single" w:sz="12" w:space="0" w:color="000000"/>
+            </w:tcBorders>
+            <w:shd w:val="clear" w:color="auto" w:fill="A3C2F4"/>
+            <w:hideMark/>
+          </w:tcPr>
+          <w:p>
+            <w:pPr>
+              <w:spacing w:before="96"/>
+              <w:ind w:left="204"/>
+              <w:rPr>
+                <w:rFonts w:ascii="Arial" w:eastAsia="Arial" w:hAnsi="Arial" w:cs="Arial"/>
+                <w:b/>
+                <w:color w:val="000000"/>
+              </w:rPr>
+            </w:pPr>
+            <w:r>
+              <w:rPr>
+                <w:rFonts w:ascii="Arial" w:eastAsia="Arial" w:hAnsi="Arial" w:cs="Arial"/>
+                <w:b/>
+                <w:color w:val="000000"/>
+              </w:rPr>
+              <w:t>Covers</w:t>
+            </w:r>
+          </w:p>
+        </w:tc>
+        <w:tc>
+          <w:tcPr>
+            <w:tcW w:w="2940" w:type="dxa"/>
+            <w:tcBorders>
+              <w:top w:val="single" w:sz="12" w:space="0" w:color="000000"/>
+              <w:left w:val="single" w:sz="12" w:space="0" w:color="000000"/>
+              <w:bottom w:val="single" w:sz="18" w:space="0" w:color="000000"/>
+              <w:right w:val="single" w:sz="12" w:space="0" w:color="000000"/>
+            </w:tcBorders>
+            <w:hideMark/>
+          </w:tcPr>
+          <w:p>
+            <w:pPr>
+              <w:jc w:val="center"/>
+              <w:rPr>
+                <w:color w:val="000000"/>
+              </w:rPr>
+            </w:pPr>
+            <w:r>
+              <w:t>PO_SAG_CR_ML_004-V1.1</w:t>
+            </w:r>
+          </w:p>
+        </w:tc>
+      </w:tr>
+      <w:tr>
+        <w:trPr>
+          <w:trHeight w:val="452"/>
+        </w:trPr>
+        <w:tc>
+          <w:tcPr>
+            <w:tcW w:w="1585" w:type="dxa"/>
+            <w:tcBorders>
+              <w:top w:val="single" w:sz="18" w:space="0" w:color="000000"/>
+              <w:left w:val="single" w:sz="12" w:space="0" w:color="000000"/>
+              <w:bottom w:val="single" w:sz="12" w:space="0" w:color="000000"/>
+              <w:right w:val="single" w:sz="12" w:space="0" w:color="000000"/>
+            </w:tcBorders>
+            <w:shd w:val="clear" w:color="auto" w:fill="A3C2F4"/>
+            <w:hideMark/>
+          </w:tcPr>
+          <w:p>
+            <w:pPr>
+              <w:spacing w:before="101"/>
+              <w:ind w:left="73" w:right="73"/>
+              <w:jc w:val="center"/>
+              <w:rPr>
+                <w:rFonts w:ascii="Arial" w:eastAsia="Arial" w:hAnsi="Arial" w:cs="Arial"/>
+                <w:b/>
+                <w:color w:val="000000"/>
+              </w:rPr>
+            </w:pPr>
+            <w:r>
+              <w:rPr>
+                <w:rFonts w:ascii="Arial" w:eastAsia="Arial" w:hAnsi="Arial" w:cs="Arial"/>
+                <w:b/>
+                <w:color w:val="000000"/>
+              </w:rPr>
+              <w:t>Description</w:t>
+            </w:r>
+          </w:p>
+        </w:tc>
+        <w:tc>
+          <w:tcPr>
+            <w:tcW w:w="7925" w:type="dxa"/>
+            <w:gridSpan w:val="3"/>
+            <w:tcBorders>
+              <w:top w:val="single" w:sz="18" w:space="0" w:color="000000"/>
+              <w:left w:val="single" w:sz="12" w:space="0" w:color="000000"/>
+              <w:bottom w:val="single" w:sz="12" w:space="0" w:color="000000"/>
+              <w:right w:val="single" w:sz="12" w:space="0" w:color="000000"/>
+            </w:tcBorders>
+            <w:hideMark/>
+          </w:tcPr>
+          <w:p>
+            <w:pPr>
+              <w:spacing w:before="101"/>
+              <w:rPr>
+                <w:color w:val="000000"/>
+                <w:sz w:val="24"/>
+                <w:szCs w:val="24"/>
+              </w:rPr>
+            </w:pPr>
+            <w:r>
+              <w:rPr>
+                <w:sz w:val="24"/>
+                <w:szCs w:val="24"/>
+              </w:rPr>
+              <w:t xml:space="preserve">A Normalization Algorithm shall </w:t>
+            </w:r>
+            <w:r>
+              <w:rPr>
+                <w:sz w:val="24"/>
+                <w:szCs w:val="24"/>
+              </w:rPr>
+              <w:t>Normalize the image pixel values by dividing it with 255.</w:t>
+            </w:r>
+          </w:p>
+        </w:tc>
+      </w:tr>
+    </w:tbl>
+    <w:p>
+      <w:pPr>
+        <w:pBdr>
+          <w:top w:val="nil"/>
+          <w:left w:val="nil"/>
+          <w:bottom w:val="nil"/>
+          <w:right w:val="nil"/>
+          <w:between w:val="nil"/>
+        </w:pBdr>
+        <w:rPr>
+          <w:sz w:val="20"/>
+          <w:szCs w:val="20"/>
+        </w:rPr>
+      </w:pPr>
+    </w:p>
+    <w:p>
+      <w:pPr>
+        <w:pBdr>
+          <w:top w:val="nil"/>
+          <w:left w:val="nil"/>
+          <w:bottom w:val="nil"/>
+          <w:right w:val="nil"/>
+          <w:between w:val="nil"/>
+        </w:pBdr>
+        <w:rPr>
+          <w:sz w:val="20"/>
+          <w:szCs w:val="20"/>
+        </w:rPr>
+      </w:pPr>
+    </w:p>
+    <w:p>
+      <w:pPr>
+        <w:pBdr>
+          <w:top w:val="nil"/>
+          <w:left w:val="nil"/>
+          <w:bottom w:val="nil"/>
+          <w:right w:val="nil"/>
+          <w:between w:val="nil"/>
+        </w:pBdr>
+        <w:rPr>
+          <w:sz w:val="20"/>
+          <w:szCs w:val="20"/>
+        </w:rPr>
+      </w:pPr>
+    </w:p>
+    <w:p>
+      <w:pPr>
+        <w:pBdr>
+          <w:top w:val="nil"/>
+          <w:left w:val="nil"/>
+          <w:bottom w:val="nil"/>
+          <w:right w:val="nil"/>
+          <w:between w:val="nil"/>
+        </w:pBdr>
+        <w:rPr>
+          <w:sz w:val="20"/>
+          <w:szCs w:val="20"/>
+        </w:rPr>
+      </w:pPr>
+    </w:p>
+    <w:p>
+      <w:pPr>
+        <w:pBdr>
+          <w:top w:val="nil"/>
+          <w:left w:val="nil"/>
+          <w:bottom w:val="nil"/>
+          <w:right w:val="nil"/>
+          <w:between w:val="nil"/>
+        </w:pBdr>
+        <w:rPr>
+          <w:sz w:val="20"/>
+          <w:szCs w:val="20"/>
+        </w:rPr>
+      </w:pPr>
+    </w:p>
+    <w:p>
+      <w:pPr>
+        <w:pBdr>
+          <w:top w:val="nil"/>
+          <w:left w:val="nil"/>
+          <w:bottom w:val="nil"/>
+          <w:right w:val="nil"/>
+          <w:between w:val="nil"/>
+        </w:pBdr>
+        <w:rPr>
+          <w:sz w:val="20"/>
+          <w:szCs w:val="20"/>
+        </w:rPr>
+      </w:pPr>
+    </w:p>
+    <w:p>
+      <w:pPr>
+        <w:pBdr>
+          <w:top w:val="nil"/>
+          <w:left w:val="nil"/>
+          <w:bottom w:val="nil"/>
+          <w:right w:val="nil"/>
+          <w:between w:val="nil"/>
+        </w:pBdr>
+        <w:rPr>
+          <w:sz w:val="20"/>
+          <w:szCs w:val="20"/>
+        </w:rPr>
+      </w:pPr>
+    </w:p>
     <w:p>
       <w:pPr>
         <w:pBdr>
@@ -3005,6 +3914,7 @@
                 <w:b/>
                 <w:color w:val="000000"/>
               </w:rPr>
+              <w:lastRenderedPageBreak/>
               <w:t>Req_ID</w:t>
             </w:r>
           </w:p>
@@ -3059,10 +3969,22 @@
                 <w:i/>
                 <w:color w:val="0A5394"/>
               </w:rPr>
-              <w:t>002</w:t>
-            </w:r>
-            <w:r>
-              <w:t>-V1.0</w:t>
+              <w:t>00</w:t>
+            </w:r>
+            <w:r>
+              <w:rPr>
+                <w:rFonts w:ascii="Arial" w:eastAsia="Arial" w:hAnsi="Arial" w:cs="Arial"/>
+                <w:b/>
+                <w:i/>
+                <w:color w:val="0A5394"/>
+              </w:rPr>
+              <w:t>4</w:t>
+            </w:r>
+            <w:r>
+              <w:t>-V1.</w:t>
+            </w:r>
+            <w:r>
+              <w:t>2</w:t>
             </w:r>
           </w:p>
         </w:tc>
@@ -3198,14 +4120,14 @@
                 <w:sz w:val="24"/>
                 <w:szCs w:val="24"/>
               </w:rPr>
-              <w:t xml:space="preserve">The Text Recognition </w:t>
+              <w:t>An Encoding Algorithm</w:t>
             </w:r>
             <w:r>
               <w:rPr>
                 <w:sz w:val="24"/>
                 <w:szCs w:val="24"/>
               </w:rPr>
-              <w:t xml:space="preserve">model shall encode each character of a word into </w:t>
+              <w:t xml:space="preserve"> shall encode each character of a word into </w:t>
             </w:r>
             <w:r>
               <w:rPr>
@@ -3219,24 +4141,50 @@
                 <w:sz w:val="24"/>
                 <w:szCs w:val="24"/>
               </w:rPr>
-              <w:t xml:space="preserve"> numerical </w:t>
-            </w:r>
-            <w:proofErr w:type="gramStart"/>
+              <w:t xml:space="preserve"> numerical value</w:t>
+            </w:r>
             <w:r>
               <w:rPr>
                 <w:sz w:val="24"/>
                 <w:szCs w:val="24"/>
               </w:rPr>
-              <w:t>value</w:t>
+              <w:t xml:space="preserve"> </w:t>
             </w:r>
             <w:r>
               <w:rPr>
                 <w:sz w:val="24"/>
                 <w:szCs w:val="24"/>
               </w:rPr>
-              <w:t xml:space="preserve"> .</w:t>
-            </w:r>
-            <w:proofErr w:type="gramEnd"/>
+              <w:t xml:space="preserve">and </w:t>
+            </w:r>
+            <w:r>
+              <w:rPr>
+                <w:sz w:val="24"/>
+                <w:szCs w:val="24"/>
+              </w:rPr>
+              <w:t>Comput</w:t>
+            </w:r>
+            <w:r>
+              <w:rPr>
+                <w:sz w:val="24"/>
+                <w:szCs w:val="24"/>
+              </w:rPr>
+              <w:t>e</w:t>
+            </w:r>
+            <w:r>
+              <w:rPr>
+                <w:sz w:val="24"/>
+                <w:szCs w:val="24"/>
+              </w:rPr>
+              <w:t xml:space="preserve"> the maximum length from words and pad every output label to make it of the same size as the maximum length. This is done to make it compatible with the output shape of our RNN architecture</w:t>
+            </w:r>
+            <w:r>
+              <w:rPr>
+                <w:sz w:val="24"/>
+                <w:szCs w:val="24"/>
+              </w:rPr>
+              <w:t>.</w:t>
+            </w:r>
           </w:p>
         </w:tc>
       </w:tr>
@@ -3380,10 +4328,22 @@
                 <w:i/>
                 <w:color w:val="0A5394"/>
               </w:rPr>
-              <w:t>003</w:t>
-            </w:r>
-            <w:r>
-              <w:t>-V1.0</w:t>
+              <w:t>00</w:t>
+            </w:r>
+            <w:r>
+              <w:rPr>
+                <w:rFonts w:ascii="Arial" w:eastAsia="Arial" w:hAnsi="Arial" w:cs="Arial"/>
+                <w:b/>
+                <w:i/>
+                <w:color w:val="0A5394"/>
+              </w:rPr>
+              <w:t>5</w:t>
+            </w:r>
+            <w:r>
+              <w:t>-V1.</w:t>
+            </w:r>
+            <w:r>
+              <w:t>1</w:t>
             </w:r>
           </w:p>
         </w:tc>
@@ -3695,10 +4655,22 @@
                 <w:i/>
                 <w:color w:val="0A5394"/>
               </w:rPr>
-              <w:t>004</w:t>
-            </w:r>
-            <w:r>
-              <w:t>-V1.0</w:t>
+              <w:t>00</w:t>
+            </w:r>
+            <w:r>
+              <w:rPr>
+                <w:rFonts w:ascii="Arial" w:eastAsia="Arial" w:hAnsi="Arial" w:cs="Arial"/>
+                <w:b/>
+                <w:i/>
+                <w:color w:val="0A5394"/>
+              </w:rPr>
+              <w:t>6</w:t>
+            </w:r>
+            <w:r>
+              <w:t>-V1.</w:t>
+            </w:r>
+            <w:r>
+              <w:t>1</w:t>
             </w:r>
           </w:p>
         </w:tc>
@@ -3897,51 +4869,6 @@
         </w:tc>
       </w:tr>
     </w:tbl>
-    <w:p>
-      <w:pPr>
-        <w:pBdr>
-          <w:top w:val="nil"/>
-          <w:left w:val="nil"/>
-          <w:bottom w:val="nil"/>
-          <w:right w:val="nil"/>
-          <w:between w:val="nil"/>
-        </w:pBdr>
-        <w:rPr>
-          <w:sz w:val="20"/>
-          <w:szCs w:val="20"/>
-        </w:rPr>
-      </w:pPr>
-    </w:p>
-    <w:p>
-      <w:pPr>
-        <w:pBdr>
-          <w:top w:val="nil"/>
-          <w:left w:val="nil"/>
-          <w:bottom w:val="nil"/>
-          <w:right w:val="nil"/>
-          <w:between w:val="nil"/>
-        </w:pBdr>
-        <w:rPr>
-          <w:sz w:val="20"/>
-          <w:szCs w:val="20"/>
-        </w:rPr>
-      </w:pPr>
-    </w:p>
-    <w:p>
-      <w:pPr>
-        <w:pBdr>
-          <w:top w:val="nil"/>
-          <w:left w:val="nil"/>
-          <w:bottom w:val="nil"/>
-          <w:right w:val="nil"/>
-          <w:between w:val="nil"/>
-        </w:pBdr>
-        <w:rPr>
-          <w:sz w:val="20"/>
-          <w:szCs w:val="20"/>
-        </w:rPr>
-      </w:pPr>
-    </w:p>
     <w:p>
       <w:pPr>
         <w:pBdr>
@@ -4076,7 +5003,6 @@
           <w:p>
             <w:pPr>
               <w:spacing w:before="96"/>
-              <w:ind w:left="181"/>
               <w:rPr>
                 <w:color w:val="000000"/>
               </w:rPr>
@@ -4115,10 +5041,22 @@
                 <w:i/>
                 <w:color w:val="0A5394"/>
               </w:rPr>
-              <w:t>005</w:t>
-            </w:r>
-            <w:r>
-              <w:t>-V1.0</w:t>
+              <w:t>00</w:t>
+            </w:r>
+            <w:r>
+              <w:rPr>
+                <w:rFonts w:ascii="Arial" w:eastAsia="Arial" w:hAnsi="Arial" w:cs="Arial"/>
+                <w:b/>
+                <w:i/>
+                <w:color w:val="0A5394"/>
+              </w:rPr>
+              <w:t>7</w:t>
+            </w:r>
+            <w:r>
+              <w:t>-V1.</w:t>
+            </w:r>
+            <w:r>
+              <w:t>1</w:t>
             </w:r>
           </w:p>
         </w:tc>
@@ -4518,10 +5456,13 @@
                 <w:i/>
                 <w:color w:val="0A5394"/>
               </w:rPr>
-              <w:t>6</w:t>
-            </w:r>
-            <w:r>
-              <w:t>-V1.0</w:t>
+              <w:t>8</w:t>
+            </w:r>
+            <w:r>
+              <w:t>-V1.</w:t>
+            </w:r>
+            <w:r>
+              <w:t>0</w:t>
             </w:r>
           </w:p>
         </w:tc>
@@ -4807,10 +5748,22 @@
                 <w:i/>
                 <w:color w:val="0A5394"/>
               </w:rPr>
-              <w:t>007</w:t>
-            </w:r>
-            <w:r>
-              <w:t>-V1.0</w:t>
+              <w:t>00</w:t>
+            </w:r>
+            <w:r>
+              <w:rPr>
+                <w:rFonts w:ascii="Arial" w:eastAsia="Arial" w:hAnsi="Arial" w:cs="Arial"/>
+                <w:b/>
+                <w:i/>
+                <w:color w:val="0A5394"/>
+              </w:rPr>
+              <w:t>9</w:t>
+            </w:r>
+            <w:r>
+              <w:t>-V1.</w:t>
+            </w:r>
+            <w:r>
+              <w:t>0</w:t>
             </w:r>
           </w:p>
         </w:tc>
@@ -5065,7 +6018,16 @@
                 <w:i/>
                 <w:color w:val="0A5394"/>
               </w:rPr>
-              <w:t>008</w:t>
+              <w:t>00</w:t>
+            </w:r>
+            <w:r>
+              <w:rPr>
+                <w:rFonts w:ascii="Arial" w:eastAsia="Arial" w:hAnsi="Arial" w:cs="Arial"/>
+                <w:b/>
+                <w:i/>
+                <w:color w:val="0A5394"/>
+              </w:rPr>
+              <w:t>10</w:t>
             </w:r>
             <w:r>
               <w:t>-V1.0</w:t>
@@ -6332,7 +7294,7 @@
   <w:style w:type="paragraph" w:default="1" w:styleId="Normal">
     <w:name w:val="Normal"/>
     <w:qFormat/>
-    <w:rsid w:val="00AC4315"/>
+    <w:rsid w:val="004C6592"/>
   </w:style>
   <w:style w:type="paragraph" w:styleId="Heading1">
     <w:name w:val="heading 1"/>
@@ -6355,6 +7317,7 @@
   <w:style w:type="paragraph" w:styleId="Heading2">
     <w:name w:val="heading 2"/>
     <w:basedOn w:val="Normal"/>
+    <w:link w:val="Heading2Char"/>
     <w:uiPriority w:val="9"/>
     <w:unhideWhenUsed/>
     <w:qFormat/>
@@ -6873,6 +7836,17 @@
       <w:szCs w:val="32"/>
     </w:rPr>
   </w:style>
+  <w:style w:type="character" w:customStyle="1" w:styleId="Heading2Char">
+    <w:name w:val="Heading 2 Char"/>
+    <w:basedOn w:val="DefaultParagraphFont"/>
+    <w:link w:val="Heading2"/>
+    <w:uiPriority w:val="9"/>
+    <w:rsid w:val="004C6592"/>
+    <w:rPr>
+      <w:sz w:val="28"/>
+      <w:szCs w:val="28"/>
+    </w:rPr>
+  </w:style>
 </w:styles>
 </file>
 

</xml_diff>